<commit_message>
Refinado de la arquitectura de componentes
</commit_message>
<xml_diff>
--- a/ProyectoII/bmps/TABLA DE TEXTURAS.docx
+++ b/ProyectoII/bmps/TABLA DE TEXTURAS.docx
@@ -379,52 +379,57 @@
               <w:jc w:val="center"/>
               <w:cnfStyle w:val="000000100000" w:firstRow="0" w:lastRow="0" w:firstColumn="0" w:lastColumn="0" w:oddVBand="0" w:evenVBand="0" w:oddHBand="1" w:evenHBand="0" w:firstRowFirstColumn="0" w:firstRowLastColumn="0" w:lastRowFirstColumn="0" w:lastRowLastColumn="0"/>
             </w:pPr>
-            <w:r>
-              <w:t>Suelo 1</w:t>
-            </w:r>
-          </w:p>
-        </w:tc>
-        <w:tc>
-          <w:tcPr>
-            <w:tcW w:w="4388" w:type="dxa"/>
-          </w:tcPr>
-          <w:p>
-            <w:pPr>
-              <w:jc w:val="center"/>
-              <w:cnfStyle w:val="000000100000" w:firstRow="0" w:lastRow="0" w:firstColumn="0" w:lastColumn="0" w:oddVBand="0" w:evenVBand="0" w:oddHBand="1" w:evenHBand="0" w:firstRowFirstColumn="0" w:firstRowLastColumn="0" w:lastRowFirstColumn="0" w:lastRowLastColumn="0"/>
-            </w:pPr>
-            <w:r>
-              <w:t>Suelo provisional de césped</w:t>
+            <w:proofErr w:type="spellStart"/>
+            <w:r>
+              <w:t>TileSet</w:t>
+            </w:r>
+            <w:proofErr w:type="spellEnd"/>
+          </w:p>
+        </w:tc>
+        <w:tc>
+          <w:tcPr>
+            <w:tcW w:w="4388" w:type="dxa"/>
+          </w:tcPr>
+          <w:p>
+            <w:pPr>
+              <w:jc w:val="center"/>
+              <w:cnfStyle w:val="000000100000" w:firstRow="0" w:lastRow="0" w:firstColumn="0" w:lastColumn="0" w:oddVBand="0" w:evenVBand="0" w:oddHBand="1" w:evenHBand="0" w:firstRowFirstColumn="0" w:firstRowLastColumn="0" w:lastRowFirstColumn="0" w:lastRowLastColumn="0"/>
+            </w:pPr>
+            <w:r>
+              <w:t>Prototipo(50x99)</w:t>
+            </w:r>
+          </w:p>
+        </w:tc>
+      </w:tr>
+      <w:tr>
+        <w:tc>
+          <w:tcPr>
+            <w:cnfStyle w:val="001000000000" w:firstRow="0" w:lastRow="0" w:firstColumn="1" w:lastColumn="0" w:oddVBand="0" w:evenVBand="0" w:oddHBand="0" w:evenHBand="0" w:firstRowFirstColumn="0" w:firstRowLastColumn="0" w:lastRowFirstColumn="0" w:lastRowLastColumn="0"/>
+            <w:tcW w:w="1696" w:type="dxa"/>
+          </w:tcPr>
+          <w:p>
+            <w:pPr>
+              <w:jc w:val="center"/>
+            </w:pPr>
+            <w:r>
+              <w:t>8</w:t>
+            </w:r>
+          </w:p>
+        </w:tc>
+        <w:tc>
+          <w:tcPr>
+            <w:tcW w:w="2410" w:type="dxa"/>
+          </w:tcPr>
+          <w:p>
+            <w:pPr>
+              <w:jc w:val="center"/>
+              <w:cnfStyle w:val="000000000000" w:firstRow="0" w:lastRow="0" w:firstColumn="0" w:lastColumn="0" w:oddVBand="0" w:evenVBand="0" w:oddHBand="0" w:evenHBand="0" w:firstRowFirstColumn="0" w:firstRowLastColumn="0" w:lastRowFirstColumn="0" w:lastRowLastColumn="0"/>
+            </w:pPr>
+            <w:r>
+              <w:t>Player Cazador</w:t>
             </w:r>
             <w:bookmarkStart w:id="0" w:name="_GoBack"/>
             <w:bookmarkEnd w:id="0"/>
-          </w:p>
-        </w:tc>
-      </w:tr>
-      <w:tr>
-        <w:tc>
-          <w:tcPr>
-            <w:cnfStyle w:val="001000000000" w:firstRow="0" w:lastRow="0" w:firstColumn="1" w:lastColumn="0" w:oddVBand="0" w:evenVBand="0" w:oddHBand="0" w:evenHBand="0" w:firstRowFirstColumn="0" w:firstRowLastColumn="0" w:lastRowFirstColumn="0" w:lastRowLastColumn="0"/>
-            <w:tcW w:w="1696" w:type="dxa"/>
-          </w:tcPr>
-          <w:p>
-            <w:pPr>
-              <w:jc w:val="center"/>
-            </w:pPr>
-            <w:r>
-              <w:t>8</w:t>
-            </w:r>
-          </w:p>
-        </w:tc>
-        <w:tc>
-          <w:tcPr>
-            <w:tcW w:w="2410" w:type="dxa"/>
-          </w:tcPr>
-          <w:p>
-            <w:pPr>
-              <w:jc w:val="center"/>
-              <w:cnfStyle w:val="000000000000" w:firstRow="0" w:lastRow="0" w:firstColumn="0" w:lastColumn="0" w:oddVBand="0" w:evenVBand="0" w:oddHBand="0" w:evenHBand="0" w:firstRowFirstColumn="0" w:firstRowLastColumn="0" w:lastRowFirstColumn="0" w:lastRowLastColumn="0"/>
-            </w:pPr>
           </w:p>
         </w:tc>
         <w:tc>

</xml_diff>

<commit_message>
Merge con motor de audio
</commit_message>
<xml_diff>
--- a/ProyectoII/bmps/TABLA DE TEXTURAS.docx
+++ b/ProyectoII/bmps/TABLA DE TEXTURAS.docx
@@ -1,6 +1,6 @@
 
 <file path=word/document.xml><?xml version="1.0" encoding="utf-8"?>
-<w:document xmlns:wpc="http://schemas.microsoft.com/office/word/2010/wordprocessingCanvas" xmlns:mc="http://schemas.openxmlformats.org/markup-compatibility/2006" xmlns:o="urn:schemas-microsoft-com:office:office" xmlns:r="http://schemas.openxmlformats.org/officeDocument/2006/relationships" xmlns:m="http://schemas.openxmlformats.org/officeDocument/2006/math" xmlns:v="urn:schemas-microsoft-com:vml" xmlns:wp14="http://schemas.microsoft.com/office/word/2010/wordprocessingDrawing" xmlns:wp="http://schemas.openxmlformats.org/drawingml/2006/wordprocessingDrawing" xmlns:w10="urn:schemas-microsoft-com:office:word" xmlns:w="http://schemas.openxmlformats.org/wordprocessingml/2006/main" xmlns:w14="http://schemas.microsoft.com/office/word/2010/wordml" xmlns:w15="http://schemas.microsoft.com/office/word/2012/wordml" xmlns:wpg="http://schemas.microsoft.com/office/word/2010/wordprocessingGroup" xmlns:wpi="http://schemas.microsoft.com/office/word/2010/wordprocessingInk" xmlns:wne="http://schemas.microsoft.com/office/word/2006/wordml" xmlns:wps="http://schemas.microsoft.com/office/word/2010/wordprocessingShape" mc:Ignorable="w14 w15 wp14">
+<w:document xmlns:wpc="http://schemas.microsoft.com/office/word/2010/wordprocessingCanvas" xmlns:cx="http://schemas.microsoft.com/office/drawing/2014/chartex" xmlns:cx1="http://schemas.microsoft.com/office/drawing/2015/9/8/chartex" xmlns:cx2="http://schemas.microsoft.com/office/drawing/2015/10/21/chartex" xmlns:cx3="http://schemas.microsoft.com/office/drawing/2016/5/9/chartex" xmlns:cx4="http://schemas.microsoft.com/office/drawing/2016/5/10/chartex" xmlns:cx5="http://schemas.microsoft.com/office/drawing/2016/5/11/chartex" xmlns:mc="http://schemas.openxmlformats.org/markup-compatibility/2006" xmlns:o="urn:schemas-microsoft-com:office:office" xmlns:r="http://schemas.openxmlformats.org/officeDocument/2006/relationships" xmlns:m="http://schemas.openxmlformats.org/officeDocument/2006/math" xmlns:v="urn:schemas-microsoft-com:vml" xmlns:wp14="http://schemas.microsoft.com/office/word/2010/wordprocessingDrawing" xmlns:wp="http://schemas.openxmlformats.org/drawingml/2006/wordprocessingDrawing" xmlns:w10="urn:schemas-microsoft-com:office:word" xmlns:w="http://schemas.openxmlformats.org/wordprocessingml/2006/main" xmlns:w14="http://schemas.microsoft.com/office/word/2010/wordml" xmlns:w15="http://schemas.microsoft.com/office/word/2012/wordml" xmlns:w16se="http://schemas.microsoft.com/office/word/2015/wordml/symex" xmlns:wpg="http://schemas.microsoft.com/office/word/2010/wordprocessingGroup" xmlns:wpi="http://schemas.microsoft.com/office/word/2010/wordprocessingInk" xmlns:wne="http://schemas.microsoft.com/office/word/2006/wordml" xmlns:wps="http://schemas.microsoft.com/office/word/2010/wordprocessingShape" mc:Ignorable="w14 w15 w16se wp14">
   <w:body>
     <w:p>
       <w:pPr>
@@ -206,13 +206,8 @@
               <w:jc w:val="center"/>
               <w:cnfStyle w:val="000000100000" w:firstRow="0" w:lastRow="0" w:firstColumn="0" w:lastColumn="0" w:oddVBand="0" w:evenVBand="0" w:oddHBand="1" w:evenHBand="0" w:firstRowFirstColumn="0" w:firstRowLastColumn="0" w:lastRowFirstColumn="0" w:lastRowLastColumn="0"/>
             </w:pPr>
-            <w:proofErr w:type="spellStart"/>
-            <w:r>
-              <w:t>SpriteSheet</w:t>
-            </w:r>
-            <w:proofErr w:type="spellEnd"/>
-            <w:r>
-              <w:t xml:space="preserve"> con la animación del botón</w:t>
+            <w:r>
+              <w:t>SpriteSheet con la animación del botón</w:t>
             </w:r>
           </w:p>
         </w:tc>
@@ -379,11 +374,9 @@
               <w:jc w:val="center"/>
               <w:cnfStyle w:val="000000100000" w:firstRow="0" w:lastRow="0" w:firstColumn="0" w:lastColumn="0" w:oddVBand="0" w:evenVBand="0" w:oddHBand="1" w:evenHBand="0" w:firstRowFirstColumn="0" w:firstRowLastColumn="0" w:lastRowFirstColumn="0" w:lastRowLastColumn="0"/>
             </w:pPr>
-            <w:proofErr w:type="spellStart"/>
             <w:r>
               <w:t>TileSet</w:t>
             </w:r>
-            <w:proofErr w:type="spellEnd"/>
           </w:p>
         </w:tc>
         <w:tc>
@@ -469,13 +462,8 @@
               <w:jc w:val="center"/>
               <w:cnfStyle w:val="000000100000" w:firstRow="0" w:lastRow="0" w:firstColumn="0" w:lastColumn="0" w:oddVBand="0" w:evenVBand="0" w:oddHBand="1" w:evenHBand="0" w:firstRowFirstColumn="0" w:firstRowLastColumn="0" w:lastRowFirstColumn="0" w:lastRowLastColumn="0"/>
             </w:pPr>
-            <w:proofErr w:type="spellStart"/>
-            <w:r>
-              <w:t>Arbol</w:t>
-            </w:r>
-            <w:proofErr w:type="spellEnd"/>
-            <w:r>
-              <w:t xml:space="preserve"> cutre</w:t>
+            <w:r>
+              <w:t>Arbol cutre</w:t>
             </w:r>
           </w:p>
         </w:tc>
@@ -519,13 +507,8 @@
               <w:cnfStyle w:val="000000000000" w:firstRow="0" w:lastRow="0" w:firstColumn="0" w:lastColumn="0" w:oddVBand="0" w:evenVBand="0" w:oddHBand="0" w:evenHBand="0" w:firstRowFirstColumn="0" w:firstRowLastColumn="0" w:lastRowFirstColumn="0" w:lastRowLastColumn="0"/>
             </w:pPr>
             <w:r>
-              <w:t xml:space="preserve">Caja </w:t>
-            </w:r>
-            <w:proofErr w:type="spellStart"/>
-            <w:r>
-              <w:t>colision</w:t>
-            </w:r>
-            <w:proofErr w:type="spellEnd"/>
+              <w:t>Caja colision</w:t>
+            </w:r>
           </w:p>
         </w:tc>
         <w:tc>
@@ -539,50 +522,56 @@
             </w:pPr>
             <w:r>
               <w:t>20x20</w:t>
+            </w:r>
+          </w:p>
+        </w:tc>
+      </w:tr>
+      <w:tr>
+        <w:trPr>
+          <w:cnfStyle w:val="000000100000" w:firstRow="0" w:lastRow="0" w:firstColumn="0" w:lastColumn="0" w:oddVBand="0" w:evenVBand="0" w:oddHBand="1" w:evenHBand="0" w:firstRowFirstColumn="0" w:firstRowLastColumn="0" w:lastRowFirstColumn="0" w:lastRowLastColumn="0"/>
+        </w:trPr>
+        <w:tc>
+          <w:tcPr>
+            <w:cnfStyle w:val="001000000000" w:firstRow="0" w:lastRow="0" w:firstColumn="1" w:lastColumn="0" w:oddVBand="0" w:evenVBand="0" w:oddHBand="0" w:evenHBand="0" w:firstRowFirstColumn="0" w:firstRowLastColumn="0" w:lastRowFirstColumn="0" w:lastRowLastColumn="0"/>
+            <w:tcW w:w="1696" w:type="dxa"/>
+          </w:tcPr>
+          <w:p>
+            <w:pPr>
+              <w:jc w:val="center"/>
+            </w:pPr>
+            <w:r>
+              <w:t>11</w:t>
+            </w:r>
+          </w:p>
+        </w:tc>
+        <w:tc>
+          <w:tcPr>
+            <w:tcW w:w="2410" w:type="dxa"/>
+          </w:tcPr>
+          <w:p>
+            <w:pPr>
+              <w:jc w:val="center"/>
+              <w:cnfStyle w:val="000000100000" w:firstRow="0" w:lastRow="0" w:firstColumn="0" w:lastColumn="0" w:oddVBand="0" w:evenVBand="0" w:oddHBand="1" w:evenHBand="0" w:firstRowFirstColumn="0" w:firstRowLastColumn="0" w:lastRowFirstColumn="0" w:lastRowLastColumn="0"/>
+            </w:pPr>
+            <w:r>
+              <w:t>SpriteSheet Jugador</w:t>
+            </w:r>
+          </w:p>
+        </w:tc>
+        <w:tc>
+          <w:tcPr>
+            <w:tcW w:w="4388" w:type="dxa"/>
+          </w:tcPr>
+          <w:p>
+            <w:pPr>
+              <w:jc w:val="center"/>
+              <w:cnfStyle w:val="000000100000" w:firstRow="0" w:lastRow="0" w:firstColumn="0" w:lastColumn="0" w:oddVBand="0" w:evenVBand="0" w:oddHBand="1" w:evenHBand="0" w:firstRowFirstColumn="0" w:firstRowLastColumn="0" w:lastRowFirstColumn="0" w:lastRowLastColumn="0"/>
+            </w:pPr>
+            <w:r>
+              <w:t>192x256</w:t>
             </w:r>
             <w:bookmarkStart w:id="0" w:name="_GoBack"/>
             <w:bookmarkEnd w:id="0"/>
-          </w:p>
-        </w:tc>
-      </w:tr>
-      <w:tr>
-        <w:trPr>
-          <w:cnfStyle w:val="000000100000" w:firstRow="0" w:lastRow="0" w:firstColumn="0" w:lastColumn="0" w:oddVBand="0" w:evenVBand="0" w:oddHBand="1" w:evenHBand="0" w:firstRowFirstColumn="0" w:firstRowLastColumn="0" w:lastRowFirstColumn="0" w:lastRowLastColumn="0"/>
-        </w:trPr>
-        <w:tc>
-          <w:tcPr>
-            <w:cnfStyle w:val="001000000000" w:firstRow="0" w:lastRow="0" w:firstColumn="1" w:lastColumn="0" w:oddVBand="0" w:evenVBand="0" w:oddHBand="0" w:evenHBand="0" w:firstRowFirstColumn="0" w:firstRowLastColumn="0" w:lastRowFirstColumn="0" w:lastRowLastColumn="0"/>
-            <w:tcW w:w="1696" w:type="dxa"/>
-          </w:tcPr>
-          <w:p>
-            <w:pPr>
-              <w:jc w:val="center"/>
-            </w:pPr>
-            <w:r>
-              <w:t>11</w:t>
-            </w:r>
-          </w:p>
-        </w:tc>
-        <w:tc>
-          <w:tcPr>
-            <w:tcW w:w="2410" w:type="dxa"/>
-          </w:tcPr>
-          <w:p>
-            <w:pPr>
-              <w:jc w:val="center"/>
-              <w:cnfStyle w:val="000000100000" w:firstRow="0" w:lastRow="0" w:firstColumn="0" w:lastColumn="0" w:oddVBand="0" w:evenVBand="0" w:oddHBand="1" w:evenHBand="0" w:firstRowFirstColumn="0" w:firstRowLastColumn="0" w:lastRowFirstColumn="0" w:lastRowLastColumn="0"/>
-            </w:pPr>
-          </w:p>
-        </w:tc>
-        <w:tc>
-          <w:tcPr>
-            <w:tcW w:w="4388" w:type="dxa"/>
-          </w:tcPr>
-          <w:p>
-            <w:pPr>
-              <w:jc w:val="center"/>
-              <w:cnfStyle w:val="000000100000" w:firstRow="0" w:lastRow="0" w:firstColumn="0" w:lastColumn="0" w:oddVBand="0" w:evenVBand="0" w:oddHBand="1" w:evenHBand="0" w:firstRowFirstColumn="0" w:firstRowLastColumn="0" w:lastRowFirstColumn="0" w:lastRowLastColumn="0"/>
-            </w:pPr>
           </w:p>
         </w:tc>
       </w:tr>
@@ -3997,7 +3986,7 @@
 </file>
 
 <file path=word/styles.xml><?xml version="1.0" encoding="utf-8"?>
-<w:styles xmlns:mc="http://schemas.openxmlformats.org/markup-compatibility/2006" xmlns:r="http://schemas.openxmlformats.org/officeDocument/2006/relationships" xmlns:w="http://schemas.openxmlformats.org/wordprocessingml/2006/main" xmlns:w14="http://schemas.microsoft.com/office/word/2010/wordml" xmlns:w15="http://schemas.microsoft.com/office/word/2012/wordml" mc:Ignorable="w14 w15">
+<w:styles xmlns:mc="http://schemas.openxmlformats.org/markup-compatibility/2006" xmlns:r="http://schemas.openxmlformats.org/officeDocument/2006/relationships" xmlns:w="http://schemas.openxmlformats.org/wordprocessingml/2006/main" xmlns:w14="http://schemas.microsoft.com/office/word/2010/wordml" xmlns:w15="http://schemas.microsoft.com/office/word/2012/wordml" xmlns:w16se="http://schemas.microsoft.com/office/word/2015/wordml/symex" mc:Ignorable="w14 w15 w16se">
   <w:docDefaults>
     <w:rPrDefault>
       <w:rPr>
@@ -4013,7 +4002,7 @@
       </w:pPr>
     </w:pPrDefault>
   </w:docDefaults>
-  <w:latentStyles w:defLockedState="0" w:defUIPriority="99" w:defSemiHidden="0" w:defUnhideWhenUsed="0" w:defQFormat="0" w:count="371">
+  <w:latentStyles w:defLockedState="0" w:defUIPriority="99" w:defSemiHidden="0" w:defUnhideWhenUsed="0" w:defQFormat="0" w:count="374">
     <w:lsdException w:name="Normal" w:uiPriority="0" w:qFormat="1"/>
     <w:lsdException w:name="heading 1" w:uiPriority="9" w:qFormat="1"/>
     <w:lsdException w:name="heading 2" w:semiHidden="1" w:uiPriority="9" w:unhideWhenUsed="1" w:qFormat="1"/>
@@ -4119,7 +4108,6 @@
     <w:lsdException w:name="HTML Sample" w:semiHidden="1" w:unhideWhenUsed="1"/>
     <w:lsdException w:name="HTML Typewriter" w:semiHidden="1" w:unhideWhenUsed="1"/>
     <w:lsdException w:name="HTML Variable" w:semiHidden="1" w:unhideWhenUsed="1"/>
-    <w:lsdException w:name="Normal Table" w:semiHidden="1" w:unhideWhenUsed="1"/>
     <w:lsdException w:name="annotation subject" w:semiHidden="1" w:unhideWhenUsed="1"/>
     <w:lsdException w:name="No List" w:semiHidden="1" w:unhideWhenUsed="1"/>
     <w:lsdException w:name="Outline List 1" w:semiHidden="1" w:unhideWhenUsed="1"/>
@@ -4164,7 +4152,6 @@
     <w:lsdException w:name="Table Professional" w:semiHidden="1" w:unhideWhenUsed="1"/>
     <w:lsdException w:name="Table Subtle 1" w:semiHidden="1" w:unhideWhenUsed="1"/>
     <w:lsdException w:name="Table Subtle 2" w:semiHidden="1" w:unhideWhenUsed="1"/>
-    <w:lsdException w:name="Table Web 1" w:semiHidden="1" w:unhideWhenUsed="1"/>
     <w:lsdException w:name="Table Web 2" w:semiHidden="1" w:unhideWhenUsed="1"/>
     <w:lsdException w:name="Table Web 3" w:semiHidden="1" w:unhideWhenUsed="1"/>
     <w:lsdException w:name="Balloon Text" w:semiHidden="1" w:unhideWhenUsed="1"/>
@@ -4385,6 +4372,9 @@
     <w:lsdException w:name="List Table 5 Dark Accent 6" w:uiPriority="50"/>
     <w:lsdException w:name="List Table 6 Colorful Accent 6" w:uiPriority="51"/>
     <w:lsdException w:name="List Table 7 Colorful Accent 6" w:uiPriority="52"/>
+    <w:lsdException w:name="Mention" w:semiHidden="1" w:unhideWhenUsed="1"/>
+    <w:lsdException w:name="Smart Hyperlink" w:semiHidden="1" w:unhideWhenUsed="1"/>
+    <w:lsdException w:name="Hashtag" w:semiHidden="1" w:unhideWhenUsed="1"/>
   </w:latentStyles>
   <w:style w:type="paragraph" w:default="1" w:styleId="Normal">
     <w:name w:val="Normal"/>

</xml_diff>

<commit_message>
Primera version cambio de cámara con dos personajes. Añadida clase recolector he implementado metodo drawOnSwitch en ObjetoPG y en CollisionBox
</commit_message>
<xml_diff>
--- a/ProyectoII/bmps/TABLA DE TEXTURAS.docx
+++ b/ProyectoII/bmps/TABLA DE TEXTURAS.docx
@@ -1,6 +1,6 @@
 
 <file path=word/document.xml><?xml version="1.0" encoding="utf-8"?>
-<w:document xmlns:wpc="http://schemas.microsoft.com/office/word/2010/wordprocessingCanvas" xmlns:cx="http://schemas.microsoft.com/office/drawing/2014/chartex" xmlns:cx1="http://schemas.microsoft.com/office/drawing/2015/9/8/chartex" xmlns:cx2="http://schemas.microsoft.com/office/drawing/2015/10/21/chartex" xmlns:cx3="http://schemas.microsoft.com/office/drawing/2016/5/9/chartex" xmlns:cx4="http://schemas.microsoft.com/office/drawing/2016/5/10/chartex" xmlns:cx5="http://schemas.microsoft.com/office/drawing/2016/5/11/chartex" xmlns:mc="http://schemas.openxmlformats.org/markup-compatibility/2006" xmlns:o="urn:schemas-microsoft-com:office:office" xmlns:r="http://schemas.openxmlformats.org/officeDocument/2006/relationships" xmlns:m="http://schemas.openxmlformats.org/officeDocument/2006/math" xmlns:v="urn:schemas-microsoft-com:vml" xmlns:wp14="http://schemas.microsoft.com/office/word/2010/wordprocessingDrawing" xmlns:wp="http://schemas.openxmlformats.org/drawingml/2006/wordprocessingDrawing" xmlns:w10="urn:schemas-microsoft-com:office:word" xmlns:w="http://schemas.openxmlformats.org/wordprocessingml/2006/main" xmlns:w14="http://schemas.microsoft.com/office/word/2010/wordml" xmlns:w15="http://schemas.microsoft.com/office/word/2012/wordml" xmlns:w16se="http://schemas.microsoft.com/office/word/2015/wordml/symex" xmlns:wpg="http://schemas.microsoft.com/office/word/2010/wordprocessingGroup" xmlns:wpi="http://schemas.microsoft.com/office/word/2010/wordprocessingInk" xmlns:wne="http://schemas.microsoft.com/office/word/2006/wordml" xmlns:wps="http://schemas.microsoft.com/office/word/2010/wordprocessingShape" mc:Ignorable="w14 w15 w16se wp14">
+<w:document xmlns:wpc="http://schemas.microsoft.com/office/word/2010/wordprocessingCanvas" xmlns:mc="http://schemas.openxmlformats.org/markup-compatibility/2006" xmlns:o="urn:schemas-microsoft-com:office:office" xmlns:r="http://schemas.openxmlformats.org/officeDocument/2006/relationships" xmlns:m="http://schemas.openxmlformats.org/officeDocument/2006/math" xmlns:v="urn:schemas-microsoft-com:vml" xmlns:wp14="http://schemas.microsoft.com/office/word/2010/wordprocessingDrawing" xmlns:wp="http://schemas.openxmlformats.org/drawingml/2006/wordprocessingDrawing" xmlns:w10="urn:schemas-microsoft-com:office:word" xmlns:w="http://schemas.openxmlformats.org/wordprocessingml/2006/main" xmlns:w14="http://schemas.microsoft.com/office/word/2010/wordml" xmlns:w15="http://schemas.microsoft.com/office/word/2012/wordml" xmlns:wpg="http://schemas.microsoft.com/office/word/2010/wordprocessingGroup" xmlns:wpi="http://schemas.microsoft.com/office/word/2010/wordprocessingInk" xmlns:wne="http://schemas.microsoft.com/office/word/2006/wordml" xmlns:wps="http://schemas.microsoft.com/office/word/2010/wordprocessingShape" mc:Ignorable="w14 w15 wp14">
   <w:body>
     <w:p>
       <w:pPr>
@@ -206,8 +206,13 @@
               <w:jc w:val="center"/>
               <w:cnfStyle w:val="000000100000" w:firstRow="0" w:lastRow="0" w:firstColumn="0" w:lastColumn="0" w:oddVBand="0" w:evenVBand="0" w:oddHBand="1" w:evenHBand="0" w:firstRowFirstColumn="0" w:firstRowLastColumn="0" w:lastRowFirstColumn="0" w:lastRowLastColumn="0"/>
             </w:pPr>
-            <w:r>
-              <w:t>SpriteSheet con la animación del botón</w:t>
+            <w:proofErr w:type="spellStart"/>
+            <w:r>
+              <w:t>SpriteSheet</w:t>
+            </w:r>
+            <w:proofErr w:type="spellEnd"/>
+            <w:r>
+              <w:t xml:space="preserve"> con la animación del botón</w:t>
             </w:r>
           </w:p>
         </w:tc>
@@ -374,9 +379,11 @@
               <w:jc w:val="center"/>
               <w:cnfStyle w:val="000000100000" w:firstRow="0" w:lastRow="0" w:firstColumn="0" w:lastColumn="0" w:oddVBand="0" w:evenVBand="0" w:oddHBand="1" w:evenHBand="0" w:firstRowFirstColumn="0" w:firstRowLastColumn="0" w:lastRowFirstColumn="0" w:lastRowLastColumn="0"/>
             </w:pPr>
+            <w:proofErr w:type="spellStart"/>
             <w:r>
               <w:t>TileSet</w:t>
             </w:r>
+            <w:proofErr w:type="spellEnd"/>
           </w:p>
         </w:tc>
         <w:tc>
@@ -462,8 +469,13 @@
               <w:jc w:val="center"/>
               <w:cnfStyle w:val="000000100000" w:firstRow="0" w:lastRow="0" w:firstColumn="0" w:lastColumn="0" w:oddVBand="0" w:evenVBand="0" w:oddHBand="1" w:evenHBand="0" w:firstRowFirstColumn="0" w:firstRowLastColumn="0" w:lastRowFirstColumn="0" w:lastRowLastColumn="0"/>
             </w:pPr>
-            <w:r>
-              <w:t>Arbol cutre</w:t>
+            <w:proofErr w:type="spellStart"/>
+            <w:r>
+              <w:t>Arbol</w:t>
+            </w:r>
+            <w:proofErr w:type="spellEnd"/>
+            <w:r>
+              <w:t xml:space="preserve"> cutre</w:t>
             </w:r>
           </w:p>
         </w:tc>
@@ -507,8 +519,13 @@
               <w:cnfStyle w:val="000000000000" w:firstRow="0" w:lastRow="0" w:firstColumn="0" w:lastColumn="0" w:oddVBand="0" w:evenVBand="0" w:oddHBand="0" w:evenHBand="0" w:firstRowFirstColumn="0" w:firstRowLastColumn="0" w:lastRowFirstColumn="0" w:lastRowLastColumn="0"/>
             </w:pPr>
             <w:r>
-              <w:t>Caja colision</w:t>
-            </w:r>
+              <w:t xml:space="preserve">Caja </w:t>
+            </w:r>
+            <w:proofErr w:type="spellStart"/>
+            <w:r>
+              <w:t>colision</w:t>
+            </w:r>
+            <w:proofErr w:type="spellEnd"/>
           </w:p>
         </w:tc>
         <w:tc>
@@ -553,8 +570,13 @@
               <w:jc w:val="center"/>
               <w:cnfStyle w:val="000000100000" w:firstRow="0" w:lastRow="0" w:firstColumn="0" w:lastColumn="0" w:oddVBand="0" w:evenVBand="0" w:oddHBand="1" w:evenHBand="0" w:firstRowFirstColumn="0" w:firstRowLastColumn="0" w:lastRowFirstColumn="0" w:lastRowLastColumn="0"/>
             </w:pPr>
-            <w:r>
-              <w:t>SpriteSheet Jugador</w:t>
+            <w:proofErr w:type="spellStart"/>
+            <w:r>
+              <w:t>SpriteSheet</w:t>
+            </w:r>
+            <w:proofErr w:type="spellEnd"/>
+            <w:r>
+              <w:t xml:space="preserve"> Jugador</w:t>
             </w:r>
           </w:p>
         </w:tc>
@@ -569,47 +591,61 @@
             </w:pPr>
             <w:r>
               <w:t>192x256</w:t>
+            </w:r>
+          </w:p>
+        </w:tc>
+      </w:tr>
+      <w:tr>
+        <w:tc>
+          <w:tcPr>
+            <w:cnfStyle w:val="001000000000" w:firstRow="0" w:lastRow="0" w:firstColumn="1" w:lastColumn="0" w:oddVBand="0" w:evenVBand="0" w:oddHBand="0" w:evenHBand="0" w:firstRowFirstColumn="0" w:firstRowLastColumn="0" w:lastRowFirstColumn="0" w:lastRowLastColumn="0"/>
+            <w:tcW w:w="1696" w:type="dxa"/>
+          </w:tcPr>
+          <w:p>
+            <w:pPr>
+              <w:jc w:val="center"/>
+            </w:pPr>
+            <w:r>
+              <w:t>12</w:t>
+            </w:r>
+          </w:p>
+        </w:tc>
+        <w:tc>
+          <w:tcPr>
+            <w:tcW w:w="2410" w:type="dxa"/>
+          </w:tcPr>
+          <w:p>
+            <w:pPr>
+              <w:jc w:val="center"/>
+              <w:cnfStyle w:val="000000000000" w:firstRow="0" w:lastRow="0" w:firstColumn="0" w:lastColumn="0" w:oddVBand="0" w:evenVBand="0" w:oddHBand="0" w:evenHBand="0" w:firstRowFirstColumn="0" w:firstRowLastColumn="0" w:lastRowFirstColumn="0" w:lastRowLastColumn="0"/>
+              <w:rPr>
+                <w:u w:val="single"/>
+              </w:rPr>
+            </w:pPr>
+            <w:proofErr w:type="spellStart"/>
+            <w:r>
+              <w:t>SpriteSheet</w:t>
+            </w:r>
+            <w:proofErr w:type="spellEnd"/>
+            <w:r>
+              <w:t xml:space="preserve"> Jugador2</w:t>
             </w:r>
             <w:bookmarkStart w:id="0" w:name="_GoBack"/>
             <w:bookmarkEnd w:id="0"/>
           </w:p>
         </w:tc>
-      </w:tr>
-      <w:tr>
-        <w:tc>
-          <w:tcPr>
-            <w:cnfStyle w:val="001000000000" w:firstRow="0" w:lastRow="0" w:firstColumn="1" w:lastColumn="0" w:oddVBand="0" w:evenVBand="0" w:oddHBand="0" w:evenHBand="0" w:firstRowFirstColumn="0" w:firstRowLastColumn="0" w:lastRowFirstColumn="0" w:lastRowLastColumn="0"/>
-            <w:tcW w:w="1696" w:type="dxa"/>
-          </w:tcPr>
-          <w:p>
-            <w:pPr>
-              <w:jc w:val="center"/>
-            </w:pPr>
-            <w:r>
-              <w:t>12</w:t>
-            </w:r>
-          </w:p>
-        </w:tc>
-        <w:tc>
-          <w:tcPr>
-            <w:tcW w:w="2410" w:type="dxa"/>
-          </w:tcPr>
-          <w:p>
-            <w:pPr>
-              <w:jc w:val="center"/>
-              <w:cnfStyle w:val="000000000000" w:firstRow="0" w:lastRow="0" w:firstColumn="0" w:lastColumn="0" w:oddVBand="0" w:evenVBand="0" w:oddHBand="0" w:evenHBand="0" w:firstRowFirstColumn="0" w:firstRowLastColumn="0" w:lastRowFirstColumn="0" w:lastRowLastColumn="0"/>
-            </w:pPr>
-          </w:p>
-        </w:tc>
-        <w:tc>
-          <w:tcPr>
-            <w:tcW w:w="4388" w:type="dxa"/>
-          </w:tcPr>
-          <w:p>
-            <w:pPr>
-              <w:jc w:val="center"/>
-              <w:cnfStyle w:val="000000000000" w:firstRow="0" w:lastRow="0" w:firstColumn="0" w:lastColumn="0" w:oddVBand="0" w:evenVBand="0" w:oddHBand="0" w:evenHBand="0" w:firstRowFirstColumn="0" w:firstRowLastColumn="0" w:lastRowFirstColumn="0" w:lastRowLastColumn="0"/>
-            </w:pPr>
+        <w:tc>
+          <w:tcPr>
+            <w:tcW w:w="4388" w:type="dxa"/>
+          </w:tcPr>
+          <w:p>
+            <w:pPr>
+              <w:jc w:val="center"/>
+              <w:cnfStyle w:val="000000000000" w:firstRow="0" w:lastRow="0" w:firstColumn="0" w:lastColumn="0" w:oddVBand="0" w:evenVBand="0" w:oddHBand="0" w:evenHBand="0" w:firstRowFirstColumn="0" w:firstRowLastColumn="0" w:lastRowFirstColumn="0" w:lastRowLastColumn="0"/>
+            </w:pPr>
+            <w:r>
+              <w:t>192x256</w:t>
+            </w:r>
           </w:p>
         </w:tc>
       </w:tr>
@@ -3986,7 +4022,7 @@
 </file>
 
 <file path=word/styles.xml><?xml version="1.0" encoding="utf-8"?>
-<w:styles xmlns:mc="http://schemas.openxmlformats.org/markup-compatibility/2006" xmlns:r="http://schemas.openxmlformats.org/officeDocument/2006/relationships" xmlns:w="http://schemas.openxmlformats.org/wordprocessingml/2006/main" xmlns:w14="http://schemas.microsoft.com/office/word/2010/wordml" xmlns:w15="http://schemas.microsoft.com/office/word/2012/wordml" xmlns:w16se="http://schemas.microsoft.com/office/word/2015/wordml/symex" mc:Ignorable="w14 w15 w16se">
+<w:styles xmlns:mc="http://schemas.openxmlformats.org/markup-compatibility/2006" xmlns:r="http://schemas.openxmlformats.org/officeDocument/2006/relationships" xmlns:w="http://schemas.openxmlformats.org/wordprocessingml/2006/main" xmlns:w14="http://schemas.microsoft.com/office/word/2010/wordml" xmlns:w15="http://schemas.microsoft.com/office/word/2012/wordml" mc:Ignorable="w14 w15">
   <w:docDefaults>
     <w:rPrDefault>
       <w:rPr>
@@ -4002,7 +4038,7 @@
       </w:pPr>
     </w:pPrDefault>
   </w:docDefaults>
-  <w:latentStyles w:defLockedState="0" w:defUIPriority="99" w:defSemiHidden="0" w:defUnhideWhenUsed="0" w:defQFormat="0" w:count="374">
+  <w:latentStyles w:defLockedState="0" w:defUIPriority="99" w:defSemiHidden="0" w:defUnhideWhenUsed="0" w:defQFormat="0" w:count="371">
     <w:lsdException w:name="Normal" w:uiPriority="0" w:qFormat="1"/>
     <w:lsdException w:name="heading 1" w:uiPriority="9" w:qFormat="1"/>
     <w:lsdException w:name="heading 2" w:semiHidden="1" w:uiPriority="9" w:unhideWhenUsed="1" w:qFormat="1"/>
@@ -4108,6 +4144,7 @@
     <w:lsdException w:name="HTML Sample" w:semiHidden="1" w:unhideWhenUsed="1"/>
     <w:lsdException w:name="HTML Typewriter" w:semiHidden="1" w:unhideWhenUsed="1"/>
     <w:lsdException w:name="HTML Variable" w:semiHidden="1" w:unhideWhenUsed="1"/>
+    <w:lsdException w:name="Normal Table" w:semiHidden="1" w:unhideWhenUsed="1"/>
     <w:lsdException w:name="annotation subject" w:semiHidden="1" w:unhideWhenUsed="1"/>
     <w:lsdException w:name="No List" w:semiHidden="1" w:unhideWhenUsed="1"/>
     <w:lsdException w:name="Outline List 1" w:semiHidden="1" w:unhideWhenUsed="1"/>
@@ -4152,6 +4189,7 @@
     <w:lsdException w:name="Table Professional" w:semiHidden="1" w:unhideWhenUsed="1"/>
     <w:lsdException w:name="Table Subtle 1" w:semiHidden="1" w:unhideWhenUsed="1"/>
     <w:lsdException w:name="Table Subtle 2" w:semiHidden="1" w:unhideWhenUsed="1"/>
+    <w:lsdException w:name="Table Web 1" w:semiHidden="1" w:unhideWhenUsed="1"/>
     <w:lsdException w:name="Table Web 2" w:semiHidden="1" w:unhideWhenUsed="1"/>
     <w:lsdException w:name="Table Web 3" w:semiHidden="1" w:unhideWhenUsed="1"/>
     <w:lsdException w:name="Balloon Text" w:semiHidden="1" w:unhideWhenUsed="1"/>
@@ -4372,9 +4410,6 @@
     <w:lsdException w:name="List Table 5 Dark Accent 6" w:uiPriority="50"/>
     <w:lsdException w:name="List Table 6 Colorful Accent 6" w:uiPriority="51"/>
     <w:lsdException w:name="List Table 7 Colorful Accent 6" w:uiPriority="52"/>
-    <w:lsdException w:name="Mention" w:semiHidden="1" w:unhideWhenUsed="1"/>
-    <w:lsdException w:name="Smart Hyperlink" w:semiHidden="1" w:unhideWhenUsed="1"/>
-    <w:lsdException w:name="Hashtag" w:semiHidden="1" w:unhideWhenUsed="1"/>
   </w:latentStyles>
   <w:style w:type="paragraph" w:default="1" w:styleId="Normal">
     <w:name w:val="Normal"/>

</xml_diff>

<commit_message>
Cuando pulsas la e sobre un objeto interactuable se lanza un evento
</commit_message>
<xml_diff>
--- a/ProyectoII/bmps/TABLA DE TEXTURAS.docx
+++ b/ProyectoII/bmps/TABLA DE TEXTURAS.docx
@@ -206,13 +206,8 @@
               <w:jc w:val="center"/>
               <w:cnfStyle w:val="000000100000" w:firstRow="0" w:lastRow="0" w:firstColumn="0" w:lastColumn="0" w:oddVBand="0" w:evenVBand="0" w:oddHBand="1" w:evenHBand="0" w:firstRowFirstColumn="0" w:firstRowLastColumn="0" w:lastRowFirstColumn="0" w:lastRowLastColumn="0"/>
             </w:pPr>
-            <w:proofErr w:type="spellStart"/>
-            <w:r>
-              <w:t>SpriteSheet</w:t>
-            </w:r>
-            <w:proofErr w:type="spellEnd"/>
-            <w:r>
-              <w:t xml:space="preserve"> con la animación del botón</w:t>
+            <w:r>
+              <w:t>SpriteSheet con la animación del botón</w:t>
             </w:r>
           </w:p>
         </w:tc>
@@ -379,11 +374,9 @@
               <w:jc w:val="center"/>
               <w:cnfStyle w:val="000000100000" w:firstRow="0" w:lastRow="0" w:firstColumn="0" w:lastColumn="0" w:oddVBand="0" w:evenVBand="0" w:oddHBand="1" w:evenHBand="0" w:firstRowFirstColumn="0" w:firstRowLastColumn="0" w:lastRowFirstColumn="0" w:lastRowLastColumn="0"/>
             </w:pPr>
-            <w:proofErr w:type="spellStart"/>
             <w:r>
               <w:t>TileSet</w:t>
             </w:r>
-            <w:proofErr w:type="spellEnd"/>
           </w:p>
         </w:tc>
         <w:tc>
@@ -469,13 +462,8 @@
               <w:jc w:val="center"/>
               <w:cnfStyle w:val="000000100000" w:firstRow="0" w:lastRow="0" w:firstColumn="0" w:lastColumn="0" w:oddVBand="0" w:evenVBand="0" w:oddHBand="1" w:evenHBand="0" w:firstRowFirstColumn="0" w:firstRowLastColumn="0" w:lastRowFirstColumn="0" w:lastRowLastColumn="0"/>
             </w:pPr>
-            <w:proofErr w:type="spellStart"/>
-            <w:r>
-              <w:t>Arbol</w:t>
-            </w:r>
-            <w:proofErr w:type="spellEnd"/>
-            <w:r>
-              <w:t xml:space="preserve"> cutre</w:t>
+            <w:r>
+              <w:t>Arbol cutre</w:t>
             </w:r>
           </w:p>
         </w:tc>
@@ -519,13 +507,8 @@
               <w:cnfStyle w:val="000000000000" w:firstRow="0" w:lastRow="0" w:firstColumn="0" w:lastColumn="0" w:oddVBand="0" w:evenVBand="0" w:oddHBand="0" w:evenHBand="0" w:firstRowFirstColumn="0" w:firstRowLastColumn="0" w:lastRowFirstColumn="0" w:lastRowLastColumn="0"/>
             </w:pPr>
             <w:r>
-              <w:t xml:space="preserve">Caja </w:t>
-            </w:r>
-            <w:proofErr w:type="spellStart"/>
-            <w:r>
-              <w:t>colision</w:t>
-            </w:r>
-            <w:proofErr w:type="spellEnd"/>
+              <w:t>Caja colision</w:t>
+            </w:r>
           </w:p>
         </w:tc>
         <w:tc>
@@ -570,13 +553,8 @@
               <w:jc w:val="center"/>
               <w:cnfStyle w:val="000000100000" w:firstRow="0" w:lastRow="0" w:firstColumn="0" w:lastColumn="0" w:oddVBand="0" w:evenVBand="0" w:oddHBand="1" w:evenHBand="0" w:firstRowFirstColumn="0" w:firstRowLastColumn="0" w:lastRowFirstColumn="0" w:lastRowLastColumn="0"/>
             </w:pPr>
-            <w:proofErr w:type="spellStart"/>
-            <w:r>
-              <w:t>SpriteSheet</w:t>
-            </w:r>
-            <w:proofErr w:type="spellEnd"/>
-            <w:r>
-              <w:t xml:space="preserve"> Jugador</w:t>
+            <w:r>
+              <w:t>SpriteSheet Jugador</w:t>
             </w:r>
           </w:p>
         </w:tc>
@@ -622,60 +600,58 @@
                 <w:u w:val="single"/>
               </w:rPr>
             </w:pPr>
-            <w:proofErr w:type="spellStart"/>
-            <w:r>
-              <w:t>SpriteSheet</w:t>
-            </w:r>
-            <w:proofErr w:type="spellEnd"/>
-            <w:r>
-              <w:t xml:space="preserve"> Jugador2</w:t>
+            <w:r>
+              <w:t>SpriteSheet Jugador2</w:t>
+            </w:r>
+          </w:p>
+        </w:tc>
+        <w:tc>
+          <w:tcPr>
+            <w:tcW w:w="4388" w:type="dxa"/>
+          </w:tcPr>
+          <w:p>
+            <w:pPr>
+              <w:jc w:val="center"/>
+              <w:cnfStyle w:val="000000000000" w:firstRow="0" w:lastRow="0" w:firstColumn="0" w:lastColumn="0" w:oddVBand="0" w:evenVBand="0" w:oddHBand="0" w:evenHBand="0" w:firstRowFirstColumn="0" w:firstRowLastColumn="0" w:lastRowFirstColumn="0" w:lastRowLastColumn="0"/>
+            </w:pPr>
+            <w:r>
+              <w:t>192x256</w:t>
+            </w:r>
+          </w:p>
+        </w:tc>
+      </w:tr>
+      <w:tr>
+        <w:trPr>
+          <w:cnfStyle w:val="000000100000" w:firstRow="0" w:lastRow="0" w:firstColumn="0" w:lastColumn="0" w:oddVBand="0" w:evenVBand="0" w:oddHBand="1" w:evenHBand="0" w:firstRowFirstColumn="0" w:firstRowLastColumn="0" w:lastRowFirstColumn="0" w:lastRowLastColumn="0"/>
+        </w:trPr>
+        <w:tc>
+          <w:tcPr>
+            <w:cnfStyle w:val="001000000000" w:firstRow="0" w:lastRow="0" w:firstColumn="1" w:lastColumn="0" w:oddVBand="0" w:evenVBand="0" w:oddHBand="0" w:evenHBand="0" w:firstRowFirstColumn="0" w:firstRowLastColumn="0" w:lastRowFirstColumn="0" w:lastRowLastColumn="0"/>
+            <w:tcW w:w="1696" w:type="dxa"/>
+          </w:tcPr>
+          <w:p>
+            <w:pPr>
+              <w:jc w:val="center"/>
+            </w:pPr>
+            <w:r>
+              <w:t>13</w:t>
+            </w:r>
+          </w:p>
+        </w:tc>
+        <w:tc>
+          <w:tcPr>
+            <w:tcW w:w="2410" w:type="dxa"/>
+          </w:tcPr>
+          <w:p>
+            <w:pPr>
+              <w:jc w:val="center"/>
+              <w:cnfStyle w:val="000000100000" w:firstRow="0" w:lastRow="0" w:firstColumn="0" w:lastColumn="0" w:oddVBand="0" w:evenVBand="0" w:oddHBand="1" w:evenHBand="0" w:firstRowFirstColumn="0" w:firstRowLastColumn="0" w:lastRowFirstColumn="0" w:lastRowLastColumn="0"/>
+            </w:pPr>
+            <w:r>
+              <w:t>Textura piedra</w:t>
             </w:r>
             <w:bookmarkStart w:id="0" w:name="_GoBack"/>
             <w:bookmarkEnd w:id="0"/>
-          </w:p>
-        </w:tc>
-        <w:tc>
-          <w:tcPr>
-            <w:tcW w:w="4388" w:type="dxa"/>
-          </w:tcPr>
-          <w:p>
-            <w:pPr>
-              <w:jc w:val="center"/>
-              <w:cnfStyle w:val="000000000000" w:firstRow="0" w:lastRow="0" w:firstColumn="0" w:lastColumn="0" w:oddVBand="0" w:evenVBand="0" w:oddHBand="0" w:evenHBand="0" w:firstRowFirstColumn="0" w:firstRowLastColumn="0" w:lastRowFirstColumn="0" w:lastRowLastColumn="0"/>
-            </w:pPr>
-            <w:r>
-              <w:t>192x256</w:t>
-            </w:r>
-          </w:p>
-        </w:tc>
-      </w:tr>
-      <w:tr>
-        <w:trPr>
-          <w:cnfStyle w:val="000000100000" w:firstRow="0" w:lastRow="0" w:firstColumn="0" w:lastColumn="0" w:oddVBand="0" w:evenVBand="0" w:oddHBand="1" w:evenHBand="0" w:firstRowFirstColumn="0" w:firstRowLastColumn="0" w:lastRowFirstColumn="0" w:lastRowLastColumn="0"/>
-        </w:trPr>
-        <w:tc>
-          <w:tcPr>
-            <w:cnfStyle w:val="001000000000" w:firstRow="0" w:lastRow="0" w:firstColumn="1" w:lastColumn="0" w:oddVBand="0" w:evenVBand="0" w:oddHBand="0" w:evenHBand="0" w:firstRowFirstColumn="0" w:firstRowLastColumn="0" w:lastRowFirstColumn="0" w:lastRowLastColumn="0"/>
-            <w:tcW w:w="1696" w:type="dxa"/>
-          </w:tcPr>
-          <w:p>
-            <w:pPr>
-              <w:jc w:val="center"/>
-            </w:pPr>
-            <w:r>
-              <w:t>13</w:t>
-            </w:r>
-          </w:p>
-        </w:tc>
-        <w:tc>
-          <w:tcPr>
-            <w:tcW w:w="2410" w:type="dxa"/>
-          </w:tcPr>
-          <w:p>
-            <w:pPr>
-              <w:jc w:val="center"/>
-              <w:cnfStyle w:val="000000100000" w:firstRow="0" w:lastRow="0" w:firstColumn="0" w:lastColumn="0" w:oddVBand="0" w:evenVBand="0" w:oddHBand="1" w:evenHBand="0" w:firstRowFirstColumn="0" w:firstRowLastColumn="0" w:lastRowFirstColumn="0" w:lastRowLastColumn="0"/>
-            </w:pPr>
           </w:p>
         </w:tc>
         <w:tc>

</xml_diff>